<commit_message>
Update to new Bootstrap, Uncommited Changes
</commit_message>
<xml_diff>
--- a/docs/dokumentation.docx
+++ b/docs/dokumentation.docx
@@ -92,35 +92,7 @@
         <w:rPr>
           <w:lang w:val="de-CH"/>
         </w:rPr>
-        <w:t xml:space="preserve">Das Programm ist mithilfe des </w:t>
-      </w:r>
-      <w:proofErr w:type="spellStart"/>
-      <w:r>
-        <w:rPr>
-          <w:lang w:val="de-CH"/>
-        </w:rPr>
-        <w:t>Zend</w:t>
-      </w:r>
-      <w:proofErr w:type="spellEnd"/>
-      <w:r>
-        <w:rPr>
-          <w:lang w:val="de-CH"/>
-        </w:rPr>
-        <w:t xml:space="preserve"> Frameworks komplett in PHP, HTML und JavaScript geschrieben. Es verwendet teilweise </w:t>
-      </w:r>
-      <w:proofErr w:type="spellStart"/>
-      <w:r>
-        <w:rPr>
-          <w:lang w:val="de-CH"/>
-        </w:rPr>
-        <w:t>jQuery</w:t>
-      </w:r>
-      <w:proofErr w:type="spellEnd"/>
-      <w:r>
-        <w:rPr>
-          <w:lang w:val="de-CH"/>
-        </w:rPr>
-        <w:t xml:space="preserve"> für Clientseitige Berechnungen und dynamische Events in Experimenten.</w:t>
+        <w:t>Das Programm ist mithilfe des Zend Frameworks komplett in PHP, HTML und JavaScript geschrieben. Es verwendet teilweise jQuery für Clientseitige Berechnungen und dynamische Events in Experimenten.</w:t>
       </w:r>
     </w:p>
     <w:p>
@@ -242,16 +214,8 @@
         <w:rPr>
           <w:lang w:val="de-CH"/>
         </w:rPr>
-        <w:t xml:space="preserve">Aktivierung von </w:t>
-      </w:r>
-      <w:proofErr w:type="spellStart"/>
-      <w:r>
-        <w:rPr>
-          <w:lang w:val="de-CH"/>
-        </w:rPr>
-        <w:t>mod_rewrite</w:t>
-      </w:r>
-      <w:proofErr w:type="spellEnd"/>
+        <w:t>Aktivierung von mod_rewrite</w:t>
+      </w:r>
     </w:p>
     <w:p>
       <w:pPr>
@@ -270,21 +234,7 @@
         <w:rPr>
           <w:lang w:val="de-CH"/>
         </w:rPr>
-        <w:t xml:space="preserve">Editieren der </w:t>
-      </w:r>
-      <w:proofErr w:type="spellStart"/>
-      <w:r>
-        <w:rPr>
-          <w:lang w:val="de-CH"/>
-        </w:rPr>
-        <w:t>httpd_conf</w:t>
-      </w:r>
-      <w:proofErr w:type="spellEnd"/>
-      <w:r>
-        <w:rPr>
-          <w:lang w:val="de-CH"/>
-        </w:rPr>
-        <w:t>:</w:t>
+        <w:t>Editieren der httpd_conf:</w:t>
       </w:r>
     </w:p>
     <w:p>
@@ -309,29 +259,38 @@
           <w:szCs w:val="20"/>
         </w:rPr>
         <w:tab/>
-        <w:t>/</w:t>
-      </w:r>
-      <w:proofErr w:type="spellStart"/>
-      <w:r>
+        <w:t>/ibftool "&lt;PATHOFSERVER&gt;/ibftool/public"</w:t>
+      </w:r>
+    </w:p>
+    <w:p>
+      <w:pPr>
+        <w:autoSpaceDE w:val="0"/>
+        <w:autoSpaceDN w:val="0"/>
+        <w:adjustRightInd w:val="0"/>
+        <w:spacing w:after="0" w:line="276" w:lineRule="auto"/>
+        <w:jc w:val="both"/>
         <w:rPr>
           <w:rFonts w:ascii="Courier New" w:hAnsi="Courier New" w:cs="Courier New"/>
           <w:kern w:val="0"/>
           <w:sz w:val="20"/>
           <w:szCs w:val="20"/>
         </w:rPr>
-        <w:t>ibftool</w:t>
-      </w:r>
-      <w:proofErr w:type="spellEnd"/>
-      <w:r>
+      </w:pPr>
+    </w:p>
+    <w:p>
+      <w:pPr>
+        <w:autoSpaceDE w:val="0"/>
+        <w:autoSpaceDN w:val="0"/>
+        <w:adjustRightInd w:val="0"/>
+        <w:spacing w:after="0" w:line="276" w:lineRule="auto"/>
+        <w:jc w:val="both"/>
         <w:rPr>
           <w:rFonts w:ascii="Courier New" w:hAnsi="Courier New" w:cs="Courier New"/>
           <w:kern w:val="0"/>
           <w:sz w:val="20"/>
           <w:szCs w:val="20"/>
         </w:rPr>
-        <w:t xml:space="preserve"> "&lt;PATHOFSERVER&gt;/</w:t>
-      </w:r>
-      <w:proofErr w:type="spellStart"/>
+      </w:pPr>
       <w:r>
         <w:rPr>
           <w:rFonts w:ascii="Courier New" w:hAnsi="Courier New" w:cs="Courier New"/>
@@ -339,9 +298,8 @@
           <w:sz w:val="20"/>
           <w:szCs w:val="20"/>
         </w:rPr>
-        <w:t>ibftool</w:t>
-      </w:r>
-      <w:proofErr w:type="spellEnd"/>
+        <w:t xml:space="preserve">    </w:t>
+      </w:r>
       <w:r>
         <w:rPr>
           <w:rFonts w:ascii="Courier New" w:hAnsi="Courier New" w:cs="Courier New"/>
@@ -349,7 +307,18 @@
           <w:sz w:val="20"/>
           <w:szCs w:val="20"/>
         </w:rPr>
-        <w:t>/public"</w:t>
+        <w:tab/>
+        <w:t>&lt;Directory "&lt;PATHOFSERVER&gt;/ibftool/public"&gt;</w:t>
+      </w:r>
+    </w:p>
+    <w:p>
+      <w:pPr>
+        <w:pStyle w:val="Code"/>
+        <w:spacing w:line="276" w:lineRule="auto"/>
+        <w:jc w:val="both"/>
+      </w:pPr>
+      <w:r>
+        <w:t xml:space="preserve">        AllowOverride All</w:t>
       </w:r>
     </w:p>
     <w:p>
@@ -366,6 +335,15 @@
           <w:szCs w:val="20"/>
         </w:rPr>
       </w:pPr>
+      <w:r>
+        <w:rPr>
+          <w:rFonts w:ascii="Courier New" w:hAnsi="Courier New" w:cs="Courier New"/>
+          <w:kern w:val="0"/>
+          <w:sz w:val="20"/>
+          <w:szCs w:val="20"/>
+        </w:rPr>
+        <w:t xml:space="preserve">        Order Deny,Allow</w:t>
+      </w:r>
     </w:p>
     <w:p>
       <w:pPr>
@@ -388,19 +366,21 @@
           <w:sz w:val="20"/>
           <w:szCs w:val="20"/>
         </w:rPr>
-        <w:t xml:space="preserve">    </w:t>
-      </w:r>
-      <w:r>
+        <w:t xml:space="preserve">        Allow from all</w:t>
+      </w:r>
+    </w:p>
+    <w:p>
+      <w:pPr>
+        <w:spacing w:line="276" w:lineRule="auto"/>
+        <w:jc w:val="both"/>
         <w:rPr>
           <w:rFonts w:ascii="Courier New" w:hAnsi="Courier New" w:cs="Courier New"/>
           <w:kern w:val="0"/>
           <w:sz w:val="20"/>
           <w:szCs w:val="20"/>
-        </w:rPr>
-        <w:tab/>
-        <w:t>&lt;Directory "&lt;PATHOFSERVER&gt;/</w:t>
-      </w:r>
-      <w:proofErr w:type="spellStart"/>
+          <w:lang w:val="de-CH"/>
+        </w:rPr>
+      </w:pPr>
       <w:r>
         <w:rPr>
           <w:rFonts w:ascii="Courier New" w:hAnsi="Courier New" w:cs="Courier New"/>
@@ -408,9 +388,8 @@
           <w:sz w:val="20"/>
           <w:szCs w:val="20"/>
         </w:rPr>
-        <w:t>ibftool</w:t>
-      </w:r>
-      <w:proofErr w:type="spellEnd"/>
+        <w:t xml:space="preserve">    </w:t>
+      </w:r>
       <w:r>
         <w:rPr>
           <w:rFonts w:ascii="Courier New" w:hAnsi="Courier New" w:cs="Courier New"/>
@@ -418,125 +397,16 @@
           <w:sz w:val="20"/>
           <w:szCs w:val="20"/>
         </w:rPr>
-        <w:t>/public"&gt;</w:t>
-      </w:r>
-    </w:p>
-    <w:p>
-      <w:pPr>
-        <w:pStyle w:val="Code"/>
-        <w:spacing w:line="276" w:lineRule="auto"/>
-        <w:jc w:val="both"/>
-      </w:pPr>
-      <w:r>
-        <w:t xml:space="preserve">        </w:t>
-      </w:r>
-      <w:proofErr w:type="spellStart"/>
-      <w:r>
-        <w:t>AllowOverride</w:t>
-      </w:r>
-      <w:proofErr w:type="spellEnd"/>
-      <w:r>
-        <w:t xml:space="preserve"> All</w:t>
-      </w:r>
-    </w:p>
-    <w:p>
-      <w:pPr>
-        <w:autoSpaceDE w:val="0"/>
-        <w:autoSpaceDN w:val="0"/>
-        <w:adjustRightInd w:val="0"/>
-        <w:spacing w:after="0" w:line="276" w:lineRule="auto"/>
-        <w:jc w:val="both"/>
+        <w:tab/>
+      </w:r>
+      <w:r>
         <w:rPr>
           <w:rFonts w:ascii="Courier New" w:hAnsi="Courier New" w:cs="Courier New"/>
           <w:kern w:val="0"/>
           <w:sz w:val="20"/>
           <w:szCs w:val="20"/>
-        </w:rPr>
-      </w:pPr>
-      <w:r>
-        <w:rPr>
-          <w:rFonts w:ascii="Courier New" w:hAnsi="Courier New" w:cs="Courier New"/>
-          <w:kern w:val="0"/>
-          <w:sz w:val="20"/>
-          <w:szCs w:val="20"/>
-        </w:rPr>
-        <w:t xml:space="preserve">        Order </w:t>
-      </w:r>
-      <w:proofErr w:type="spellStart"/>
-      <w:r>
-        <w:rPr>
-          <w:rFonts w:ascii="Courier New" w:hAnsi="Courier New" w:cs="Courier New"/>
-          <w:kern w:val="0"/>
-          <w:sz w:val="20"/>
-          <w:szCs w:val="20"/>
-        </w:rPr>
-        <w:t>Deny</w:t>
-      </w:r>
-      <w:proofErr w:type="gramStart"/>
-      <w:r>
-        <w:rPr>
-          <w:rFonts w:ascii="Courier New" w:hAnsi="Courier New" w:cs="Courier New"/>
-          <w:kern w:val="0"/>
-          <w:sz w:val="20"/>
-          <w:szCs w:val="20"/>
-        </w:rPr>
-        <w:t>,Allow</w:t>
-      </w:r>
-      <w:proofErr w:type="spellEnd"/>
-      <w:proofErr w:type="gramEnd"/>
-    </w:p>
-    <w:p>
-      <w:pPr>
-        <w:autoSpaceDE w:val="0"/>
-        <w:autoSpaceDN w:val="0"/>
-        <w:adjustRightInd w:val="0"/>
-        <w:spacing w:after="0" w:line="276" w:lineRule="auto"/>
-        <w:jc w:val="both"/>
-        <w:rPr>
-          <w:rFonts w:ascii="Courier New" w:hAnsi="Courier New" w:cs="Courier New"/>
-          <w:kern w:val="0"/>
-          <w:sz w:val="20"/>
-          <w:szCs w:val="20"/>
-        </w:rPr>
-      </w:pPr>
-      <w:r>
-        <w:rPr>
-          <w:rFonts w:ascii="Courier New" w:hAnsi="Courier New" w:cs="Courier New"/>
-          <w:kern w:val="0"/>
-          <w:sz w:val="20"/>
-          <w:szCs w:val="20"/>
-        </w:rPr>
-        <w:t xml:space="preserve">        Allow from all</w:t>
-      </w:r>
-    </w:p>
-    <w:p>
-      <w:pPr>
-        <w:spacing w:line="276" w:lineRule="auto"/>
-        <w:jc w:val="both"/>
-        <w:rPr>
-          <w:rFonts w:ascii="Courier New" w:hAnsi="Courier New" w:cs="Courier New"/>
-          <w:kern w:val="0"/>
-          <w:sz w:val="20"/>
-          <w:szCs w:val="20"/>
-        </w:rPr>
-      </w:pPr>
-      <w:r>
-        <w:rPr>
-          <w:rFonts w:ascii="Courier New" w:hAnsi="Courier New" w:cs="Courier New"/>
-          <w:kern w:val="0"/>
-          <w:sz w:val="20"/>
-          <w:szCs w:val="20"/>
-        </w:rPr>
-        <w:t xml:space="preserve">    </w:t>
-      </w:r>
-      <w:r>
-        <w:rPr>
-          <w:rFonts w:ascii="Courier New" w:hAnsi="Courier New" w:cs="Courier New"/>
-          <w:kern w:val="0"/>
-          <w:sz w:val="20"/>
-          <w:szCs w:val="20"/>
-        </w:rPr>
-        <w:tab/>
+          <w:lang w:val="de-CH"/>
+        </w:rPr>
         <w:t>&lt;/Directory&gt;</w:t>
       </w:r>
     </w:p>
@@ -552,21 +422,7 @@
         <w:rPr>
           <w:lang w:val="de-CH"/>
         </w:rPr>
-        <w:t xml:space="preserve">Natürlich lässt sich das Tool auch mittels </w:t>
-      </w:r>
-      <w:proofErr w:type="spellStart"/>
-      <w:r>
-        <w:rPr>
-          <w:lang w:val="de-CH"/>
-        </w:rPr>
-        <w:t>vhost</w:t>
-      </w:r>
-      <w:proofErr w:type="spellEnd"/>
-      <w:r>
-        <w:rPr>
-          <w:lang w:val="de-CH"/>
-        </w:rPr>
-        <w:t xml:space="preserve"> konfigurieren.</w:t>
+        <w:t>Natürlich lässt sich das Tool auch mittels vhost konfigurieren.</w:t>
       </w:r>
     </w:p>
     <w:p>
@@ -597,19 +453,7 @@
         <w:rPr>
           <w:lang w:val="de-CH"/>
         </w:rPr>
-        <w:t>Folgende Schritte sind nötig um das Tool auf LighTTPD</w:t>
-      </w:r>
-      <w:r>
-        <w:rPr>
-          <w:lang w:val="de-CH"/>
-        </w:rPr>
-        <w:t xml:space="preserve"> </w:t>
-      </w:r>
-      <w:r>
-        <w:rPr>
-          <w:lang w:val="de-CH"/>
-        </w:rPr>
-        <w:t>lauffähig zu machen:</w:t>
+        <w:t>Folgende Schritte sind nötig um das Tool auf LighTTPD lauffähig zu machen:</w:t>
       </w:r>
     </w:p>
     <w:p>
@@ -629,30 +473,8 @@
         <w:rPr>
           <w:lang w:val="de-CH"/>
         </w:rPr>
-        <w:t xml:space="preserve">Aktivierung von </w:t>
-      </w:r>
-      <w:proofErr w:type="spellStart"/>
-      <w:r>
-        <w:rPr>
-          <w:lang w:val="de-CH"/>
-        </w:rPr>
-        <w:t>mod_redirect</w:t>
-      </w:r>
-      <w:proofErr w:type="spellEnd"/>
-      <w:r>
-        <w:rPr>
-          <w:lang w:val="de-CH"/>
-        </w:rPr>
-        <w:t xml:space="preserve"> und </w:t>
-      </w:r>
-      <w:proofErr w:type="spellStart"/>
-      <w:r>
-        <w:rPr>
-          <w:lang w:val="de-CH"/>
-        </w:rPr>
-        <w:t>mod_setenv</w:t>
-      </w:r>
-      <w:proofErr w:type="spellEnd"/>
+        <w:t>Aktivierung von mod_redirect und mod_setenv</w:t>
+      </w:r>
     </w:p>
     <w:p>
       <w:pPr>
@@ -671,21 +493,7 @@
         <w:rPr>
           <w:lang w:val="de-CH"/>
         </w:rPr>
-        <w:t xml:space="preserve">Folgende Linie ans Ende der </w:t>
-      </w:r>
-      <w:proofErr w:type="spellStart"/>
-      <w:r>
-        <w:rPr>
-          <w:lang w:val="de-CH"/>
-        </w:rPr>
-        <w:t>lighttpd.conf</w:t>
-      </w:r>
-      <w:proofErr w:type="spellEnd"/>
-      <w:r>
-        <w:rPr>
-          <w:lang w:val="de-CH"/>
-        </w:rPr>
-        <w:t xml:space="preserve"> hinzufügen:</w:t>
+        <w:t>Folgende Linie ans Ende der lighttpd.conf hinzufügen:</w:t>
       </w:r>
     </w:p>
     <w:p>
@@ -693,7 +501,6 @@
         <w:pStyle w:val="Code"/>
         <w:spacing w:line="276" w:lineRule="auto"/>
         <w:ind w:left="720"/>
-        <w:jc w:val="both"/>
         <w:rPr>
           <w:lang w:val="de-CH"/>
         </w:rPr>
@@ -703,550 +510,315 @@
           <w:rStyle w:val="CodeChar"/>
           <w:lang w:val="de-CH"/>
         </w:rPr>
-        <w:t>$HTTP["</w:t>
-      </w:r>
-      <w:proofErr w:type="spellStart"/>
+        <w:t>$HTTP["host"] == "ibftool" { server.document-root = "</w:t>
+      </w:r>
       <w:r>
         <w:rPr>
           <w:rStyle w:val="CodeChar"/>
           <w:lang w:val="de-CH"/>
         </w:rPr>
-        <w:t>host</w:t>
-      </w:r>
-      <w:proofErr w:type="spellEnd"/>
+        <w:t>PATH_TO_</w:t>
+      </w:r>
       <w:r>
         <w:rPr>
           <w:rStyle w:val="CodeChar"/>
           <w:lang w:val="de-CH"/>
         </w:rPr>
-        <w:t>"] == "</w:t>
-      </w:r>
-      <w:proofErr w:type="spellStart"/>
+        <w:t>IBFTool/public"  setenv.add-environment = (  "APPLICATION_ENV" =&gt; "development" ) url.rewrite-once = (</w:t>
+      </w:r>
+      <w:r>
+        <w:rPr>
+          <w:lang w:val="de-CH"/>
+        </w:rPr>
+        <w:t xml:space="preserve"> </w:t>
+      </w:r>
+      <w:r>
+        <w:rPr>
+          <w:lang w:val="de-CH"/>
+        </w:rPr>
+        <w:lastRenderedPageBreak/>
+        <w:t>".*\.(js|ico|gif|jpg|png|css|html?|eot|docx?|xlsx?|svg).*$" =&gt; "$0", "^/.*(\?.*)" =&gt; "/ind</w:t>
+      </w:r>
+      <w:r>
+        <w:rPr>
+          <w:lang w:val="de-CH"/>
+        </w:rPr>
+        <w:t xml:space="preserve">ex.php$1", "" =&gt; "/index.php" ) </w:t>
+      </w:r>
+      <w:r>
+        <w:rPr>
+          <w:lang w:val="de-CH"/>
+        </w:rPr>
+        <w:t>}</w:t>
+      </w:r>
+    </w:p>
+    <w:p>
+      <w:pPr>
+        <w:pStyle w:val="Code"/>
+        <w:spacing w:line="276" w:lineRule="auto"/>
+        <w:ind w:left="720"/>
+        <w:jc w:val="both"/>
+        <w:rPr>
+          <w:lang w:val="de-CH"/>
+        </w:rPr>
+      </w:pPr>
+    </w:p>
+    <w:p>
+      <w:pPr>
+        <w:spacing w:line="276" w:lineRule="auto"/>
+        <w:jc w:val="both"/>
+        <w:rPr>
+          <w:lang w:val="de-CH"/>
+        </w:rPr>
+      </w:pPr>
+      <w:r>
+        <w:rPr>
+          <w:lang w:val="de-CH"/>
+        </w:rPr>
+        <w:t>Der Hostname sollte natürlich entsprechend konfiguriert werden (IP oder fixer Hostnamen mit Umleitung in der hosts-Datei.</w:t>
+      </w:r>
+    </w:p>
+    <w:p>
+      <w:pPr>
+        <w:pStyle w:val="Heading2"/>
+        <w:spacing w:line="276" w:lineRule="auto"/>
+        <w:jc w:val="both"/>
+        <w:rPr>
+          <w:lang w:val="de-CH"/>
+        </w:rPr>
+      </w:pPr>
+      <w:r>
+        <w:rPr>
+          <w:lang w:val="de-CH"/>
+        </w:rPr>
+        <w:t>Datenbankkonfiguration</w:t>
+      </w:r>
+    </w:p>
+    <w:p>
+      <w:pPr>
+        <w:spacing w:line="276" w:lineRule="auto"/>
+        <w:jc w:val="both"/>
+        <w:rPr>
+          <w:lang w:val="de-CH"/>
+        </w:rPr>
+      </w:pPr>
+      <w:r>
+        <w:rPr>
+          <w:lang w:val="de-CH"/>
+        </w:rPr>
+        <w:t>Die Konfiguration der Datenbank wird in der Datei unter application/config/db_config.ini vorgenommen. Je nach Environment lassen sich unterschiedliche Parameter eintragen.</w:t>
+      </w:r>
+    </w:p>
+    <w:p>
+      <w:pPr>
+        <w:spacing w:line="276" w:lineRule="auto"/>
+        <w:jc w:val="both"/>
+        <w:rPr>
+          <w:lang w:val="de-CH"/>
+        </w:rPr>
+      </w:pPr>
+      <w:r>
+        <w:rPr>
+          <w:lang w:val="de-CH"/>
+        </w:rPr>
+        <w:t>Das ganze DB-Modell wurde mittels der MySQL Workbench erstellt und benutzt InnoDB als relationales S</w:t>
+      </w:r>
+      <w:r>
+        <w:rPr>
+          <w:lang w:val="de-CH"/>
+        </w:rPr>
+        <w:t>chema, ist zudem komplett UTF-8 (genauso wie der Rest der Software)</w:t>
+      </w:r>
+      <w:r>
+        <w:rPr>
+          <w:lang w:val="de-CH"/>
+        </w:rPr>
+        <w:t>.</w:t>
+      </w:r>
+      <w:bookmarkStart w:id="0" w:name="_GoBack"/>
+      <w:bookmarkEnd w:id="0"/>
+    </w:p>
+    <w:p>
+      <w:pPr>
+        <w:pStyle w:val="Heading1"/>
+        <w:spacing w:line="276" w:lineRule="auto"/>
+        <w:jc w:val="both"/>
+        <w:rPr>
+          <w:lang w:val="de-CH"/>
+        </w:rPr>
+      </w:pPr>
+      <w:r>
+        <w:rPr>
+          <w:lang w:val="de-CH"/>
+        </w:rPr>
+        <w:t>Allgemeine Funktionsweise</w:t>
+      </w:r>
+    </w:p>
+    <w:p>
+      <w:pPr>
+        <w:spacing w:line="276" w:lineRule="auto"/>
+        <w:jc w:val="both"/>
+        <w:rPr>
+          <w:lang w:val="de-CH"/>
+        </w:rPr>
+      </w:pPr>
+      <w:r>
+        <w:rPr>
+          <w:lang w:val="de-CH"/>
+        </w:rPr>
+        <w:t>Das ganze Tool hat einen zusammenhängenden Aufbau. Experimente sind grundsätzlich als Treatments anzusehen. Jedes Treatment kann dabei aus einer Anzahl von verschiedenen Modulen bestehen.</w:t>
+      </w:r>
+    </w:p>
+    <w:p>
+      <w:pPr>
+        <w:spacing w:line="276" w:lineRule="auto"/>
+        <w:jc w:val="both"/>
+        <w:rPr>
+          <w:lang w:val="de-CH"/>
+        </w:rPr>
+      </w:pPr>
+      <w:r>
+        <w:rPr>
+          <w:lang w:val="de-CH"/>
+        </w:rPr>
+        <w:t xml:space="preserve">Diese Module entsprechen den jeweiligen Controllerklassen im Code (Modul Questionnaire </w:t>
+      </w:r>
+      <w:r>
+        <w:rPr>
+          <w:lang w:val="de-CH"/>
+        </w:rPr>
+        <w:sym w:font="Wingdings" w:char="F0E0"/>
+      </w:r>
+      <w:r>
+        <w:rPr>
+          <w:lang w:val="de-CH"/>
+        </w:rPr>
+        <w:t xml:space="preserve"> </w:t>
+      </w:r>
       <w:r>
         <w:rPr>
           <w:rStyle w:val="CodeChar"/>
           <w:lang w:val="de-CH"/>
         </w:rPr>
-        <w:t>ibftool</w:t>
-      </w:r>
-      <w:proofErr w:type="spellEnd"/>
+        <w:t>QuestionnaireController</w:t>
+      </w:r>
+      <w:r>
+        <w:rPr>
+          <w:lang w:val="de-CH"/>
+        </w:rPr>
+        <w:t>).</w:t>
+      </w:r>
+    </w:p>
+    <w:p>
+      <w:pPr>
+        <w:spacing w:line="276" w:lineRule="auto"/>
+        <w:jc w:val="both"/>
+        <w:rPr>
+          <w:lang w:val="de-CH"/>
+        </w:rPr>
+      </w:pPr>
+      <w:r>
+        <w:rPr>
+          <w:lang w:val="de-CH"/>
+        </w:rPr>
+        <w:t xml:space="preserve">Beim Start eines Treatments werden die dazugehörigen </w:t>
+      </w:r>
+      <w:r>
+        <w:rPr>
+          <w:lang w:val="de-CH"/>
+        </w:rPr>
+        <w:t>XML-</w:t>
+      </w:r>
+      <w:r>
+        <w:rPr>
+          <w:lang w:val="de-CH"/>
+        </w:rPr>
+        <w:t xml:space="preserve">Configs aus der Datenbank geladen </w:t>
+      </w:r>
+      <w:r>
+        <w:rPr>
+          <w:lang w:val="de-CH"/>
+        </w:rPr>
+        <w:t xml:space="preserve">(Tabelle </w:t>
+      </w:r>
       <w:r>
         <w:rPr>
           <w:rStyle w:val="CodeChar"/>
-          <w:lang w:val="de-CH"/>
-        </w:rPr>
-        <w:t xml:space="preserve">" { </w:t>
-      </w:r>
-      <w:proofErr w:type="spellStart"/>
+        </w:rPr>
+        <w:t>ibftool_treatments_has_module</w:t>
+      </w:r>
+      <w:r>
+        <w:rPr>
+          <w:lang w:val="de-CH"/>
+        </w:rPr>
+        <w:t xml:space="preserve"> Spalte Config)   </w:t>
+      </w:r>
+      <w:r>
+        <w:rPr>
+          <w:lang w:val="de-CH"/>
+        </w:rPr>
+        <w:t>und die Module konfiguriert. Jedes Modul hat dabei seine eigene Konfiguration, in welcher z.B. die Seiten-ID (</w:t>
+      </w:r>
       <w:r>
         <w:rPr>
           <w:rStyle w:val="CodeChar"/>
           <w:lang w:val="de-CH"/>
         </w:rPr>
-        <w:t>server.document-root</w:t>
-      </w:r>
-      <w:proofErr w:type="spellEnd"/>
+        <w:t>Static</w:t>
+      </w:r>
+      <w:r>
+        <w:rPr>
+          <w:lang w:val="de-CH"/>
+        </w:rPr>
+        <w:t>-Module für statische Seiten) bzw. die ID der Fragebogen-Seiten eingetragen werden (</w:t>
+      </w:r>
       <w:r>
         <w:rPr>
           <w:rStyle w:val="CodeChar"/>
           <w:lang w:val="de-CH"/>
         </w:rPr>
-        <w:t xml:space="preserve"> = "</w:t>
-      </w:r>
-      <w:proofErr w:type="spellStart"/>
+        <w:t>Questionnaire</w:t>
+      </w:r>
+      <w:r>
+        <w:rPr>
+          <w:lang w:val="de-CH"/>
+        </w:rPr>
+        <w:t>). Wiederum andere Module erhalten dadurch nur Konfigurationsparameter (</w:t>
+      </w:r>
       <w:r>
         <w:rPr>
           <w:rStyle w:val="CodeChar"/>
-          <w:lang w:val="de-CH"/>
-        </w:rPr>
-        <w:t>PATH_TO_</w:t>
+        </w:rPr>
+        <w:t>Investmentgame</w:t>
+      </w:r>
+      <w:r>
+        <w:rPr>
+          <w:lang w:val="de-CH"/>
+        </w:rPr>
+        <w:t>) zu Anfangsvermögen oder der Anzahl Runden.</w:t>
+      </w:r>
+    </w:p>
+    <w:p>
+      <w:pPr>
+        <w:spacing w:line="276" w:lineRule="auto"/>
+        <w:jc w:val="both"/>
+        <w:rPr>
+          <w:lang w:val="de-CH"/>
+        </w:rPr>
+      </w:pPr>
+      <w:r>
+        <w:rPr>
+          <w:lang w:val="de-CH"/>
+        </w:rPr>
+        <w:t>Jedem Treatment können User zugeordnet werden. Diese können sowohl händisch in der DB erfasst werden, es gibt aber auch einen Registrierungsmechanismus mit E-Mail Validierung für den Betrieb im Web (</w:t>
       </w:r>
       <w:r>
         <w:rPr>
           <w:rStyle w:val="CodeChar"/>
           <w:lang w:val="de-CH"/>
         </w:rPr>
-        <w:t>IBFTool</w:t>
-      </w:r>
-      <w:proofErr w:type="spellEnd"/>
-      <w:r>
-        <w:rPr>
-          <w:rStyle w:val="CodeChar"/>
-          <w:lang w:val="de-CH"/>
-        </w:rPr>
-        <w:t>/</w:t>
-      </w:r>
-      <w:proofErr w:type="spellStart"/>
-      <w:r>
-        <w:rPr>
-          <w:rStyle w:val="CodeChar"/>
-          <w:lang w:val="de-CH"/>
-        </w:rPr>
-        <w:t>public</w:t>
-      </w:r>
-      <w:proofErr w:type="spellEnd"/>
-      <w:r>
-        <w:rPr>
-          <w:rStyle w:val="CodeChar"/>
-          <w:lang w:val="de-CH"/>
-        </w:rPr>
-        <w:t xml:space="preserve">"  </w:t>
-      </w:r>
-      <w:proofErr w:type="spellStart"/>
-      <w:r>
-        <w:rPr>
-          <w:rStyle w:val="CodeChar"/>
-          <w:lang w:val="de-CH"/>
-        </w:rPr>
-        <w:t>setenv.add</w:t>
-      </w:r>
-      <w:proofErr w:type="spellEnd"/>
-      <w:r>
-        <w:rPr>
-          <w:rStyle w:val="CodeChar"/>
-          <w:lang w:val="de-CH"/>
-        </w:rPr>
-        <w:t>-environment = (  "APPLICATION_ENV" =&gt; "</w:t>
-      </w:r>
-      <w:proofErr w:type="spellStart"/>
-      <w:r>
-        <w:rPr>
-          <w:rStyle w:val="CodeChar"/>
-          <w:lang w:val="de-CH"/>
-        </w:rPr>
-        <w:t>development</w:t>
-      </w:r>
-      <w:proofErr w:type="spellEnd"/>
-      <w:r>
-        <w:rPr>
-          <w:rStyle w:val="CodeChar"/>
-          <w:lang w:val="de-CH"/>
-        </w:rPr>
-        <w:t xml:space="preserve">" ) </w:t>
-      </w:r>
-      <w:proofErr w:type="spellStart"/>
-      <w:r>
-        <w:rPr>
-          <w:rStyle w:val="CodeChar"/>
-          <w:lang w:val="de-CH"/>
-        </w:rPr>
-        <w:t>url.rewrite-once</w:t>
-      </w:r>
-      <w:proofErr w:type="spellEnd"/>
-      <w:r>
-        <w:rPr>
-          <w:rStyle w:val="CodeChar"/>
-          <w:lang w:val="de-CH"/>
-        </w:rPr>
-        <w:t xml:space="preserve"> = (</w:t>
-      </w:r>
-      <w:r>
-        <w:rPr>
-          <w:lang w:val="de-CH"/>
-        </w:rPr>
-        <w:t xml:space="preserve"> </w:t>
-      </w:r>
-      <w:r>
-        <w:rPr>
-          <w:lang w:val="de-CH"/>
-        </w:rPr>
-        <w:lastRenderedPageBreak/>
-        <w:t>".*\.(</w:t>
-      </w:r>
-      <w:proofErr w:type="spellStart"/>
-      <w:r>
-        <w:rPr>
-          <w:lang w:val="de-CH"/>
-        </w:rPr>
-        <w:t>js|ico|gif|jpg|png|css|html</w:t>
-      </w:r>
-      <w:proofErr w:type="spellEnd"/>
-      <w:r>
-        <w:rPr>
-          <w:lang w:val="de-CH"/>
-        </w:rPr>
-        <w:t>?|</w:t>
-      </w:r>
-      <w:proofErr w:type="spellStart"/>
-      <w:r>
-        <w:rPr>
-          <w:lang w:val="de-CH"/>
-        </w:rPr>
-        <w:t>eot|docx</w:t>
-      </w:r>
-      <w:proofErr w:type="spellEnd"/>
-      <w:r>
-        <w:rPr>
-          <w:lang w:val="de-CH"/>
-        </w:rPr>
-        <w:t>?|</w:t>
-      </w:r>
-      <w:proofErr w:type="spellStart"/>
-      <w:r>
-        <w:rPr>
-          <w:lang w:val="de-CH"/>
-        </w:rPr>
-        <w:t>xlsx</w:t>
-      </w:r>
-      <w:proofErr w:type="spellEnd"/>
-      <w:r>
-        <w:rPr>
-          <w:lang w:val="de-CH"/>
-        </w:rPr>
-        <w:t>?|</w:t>
-      </w:r>
-      <w:proofErr w:type="spellStart"/>
-      <w:r>
-        <w:rPr>
-          <w:lang w:val="de-CH"/>
-        </w:rPr>
-        <w:t>svg</w:t>
-      </w:r>
-      <w:proofErr w:type="spellEnd"/>
-      <w:r>
-        <w:rPr>
-          <w:lang w:val="de-CH"/>
-        </w:rPr>
-        <w:t>).*$" =&gt; "$0", "^/.*(\?.*)" =&gt; "/ind</w:t>
-      </w:r>
-      <w:r>
-        <w:rPr>
-          <w:lang w:val="de-CH"/>
-        </w:rPr>
-        <w:t>ex.php$1", "" =&gt; "/</w:t>
-      </w:r>
-      <w:proofErr w:type="spellStart"/>
-      <w:r>
-        <w:rPr>
-          <w:lang w:val="de-CH"/>
-        </w:rPr>
-        <w:t>index.php</w:t>
-      </w:r>
-      <w:proofErr w:type="spellEnd"/>
-      <w:proofErr w:type="gramStart"/>
-      <w:r>
-        <w:rPr>
-          <w:lang w:val="de-CH"/>
-        </w:rPr>
-        <w:t>" )</w:t>
-      </w:r>
-      <w:proofErr w:type="gramEnd"/>
-      <w:r>
-        <w:rPr>
-          <w:lang w:val="de-CH"/>
-        </w:rPr>
-        <w:t xml:space="preserve"> </w:t>
-      </w:r>
-      <w:r>
-        <w:rPr>
-          <w:lang w:val="de-CH"/>
-        </w:rPr>
-        <w:t>}</w:t>
-      </w:r>
-    </w:p>
-    <w:p>
-      <w:pPr>
-        <w:pStyle w:val="Code"/>
-        <w:spacing w:line="276" w:lineRule="auto"/>
-        <w:ind w:left="720"/>
-        <w:jc w:val="both"/>
-        <w:rPr>
-          <w:lang w:val="de-CH"/>
-        </w:rPr>
-      </w:pPr>
-    </w:p>
-    <w:p>
-      <w:pPr>
-        <w:spacing w:line="276" w:lineRule="auto"/>
-        <w:jc w:val="both"/>
-        <w:rPr>
-          <w:lang w:val="de-CH"/>
-        </w:rPr>
-      </w:pPr>
-      <w:r>
-        <w:rPr>
-          <w:lang w:val="de-CH"/>
-        </w:rPr>
-        <w:t xml:space="preserve">Der Hostname sollte natürlich entsprechend konfiguriert werden (IP oder fixer Hostnamen mit Umleitung in der </w:t>
-      </w:r>
-      <w:proofErr w:type="spellStart"/>
-      <w:r>
-        <w:rPr>
-          <w:lang w:val="de-CH"/>
-        </w:rPr>
-        <w:t>hosts</w:t>
-      </w:r>
-      <w:proofErr w:type="spellEnd"/>
-      <w:r>
-        <w:rPr>
-          <w:lang w:val="de-CH"/>
-        </w:rPr>
-        <w:t>-Datei.</w:t>
-      </w:r>
-    </w:p>
-    <w:p>
-      <w:pPr>
-        <w:pStyle w:val="Heading2"/>
-        <w:spacing w:line="276" w:lineRule="auto"/>
-        <w:jc w:val="both"/>
-        <w:rPr>
-          <w:lang w:val="de-CH"/>
-        </w:rPr>
-      </w:pPr>
-      <w:r>
-        <w:rPr>
-          <w:lang w:val="de-CH"/>
-        </w:rPr>
-        <w:t>Datenbankkonfiguration</w:t>
-      </w:r>
-    </w:p>
-    <w:p>
-      <w:pPr>
-        <w:spacing w:line="276" w:lineRule="auto"/>
-        <w:jc w:val="both"/>
-        <w:rPr>
-          <w:lang w:val="de-CH"/>
-        </w:rPr>
-      </w:pPr>
-      <w:r>
-        <w:rPr>
-          <w:lang w:val="de-CH"/>
-        </w:rPr>
-        <w:t xml:space="preserve">Die Konfiguration der Datenbank wird in der Datei unter </w:t>
-      </w:r>
-      <w:proofErr w:type="spellStart"/>
-      <w:r>
-        <w:rPr>
-          <w:lang w:val="de-CH"/>
-        </w:rPr>
-        <w:t>application</w:t>
-      </w:r>
-      <w:proofErr w:type="spellEnd"/>
-      <w:r>
-        <w:rPr>
-          <w:lang w:val="de-CH"/>
-        </w:rPr>
-        <w:t>/</w:t>
-      </w:r>
-      <w:proofErr w:type="spellStart"/>
-      <w:r>
-        <w:rPr>
-          <w:lang w:val="de-CH"/>
-        </w:rPr>
-        <w:t>config</w:t>
-      </w:r>
-      <w:proofErr w:type="spellEnd"/>
-      <w:r>
-        <w:rPr>
-          <w:lang w:val="de-CH"/>
-        </w:rPr>
-        <w:t>/db_config.ini vorgenommen. Je nach Environment lassen sich unterschiedliche Parameter eintragen.</w:t>
-      </w:r>
-    </w:p>
-    <w:p>
-      <w:pPr>
-        <w:spacing w:line="276" w:lineRule="auto"/>
-        <w:jc w:val="both"/>
-        <w:rPr>
-          <w:lang w:val="de-CH"/>
-        </w:rPr>
-      </w:pPr>
-      <w:r>
-        <w:rPr>
-          <w:lang w:val="de-CH"/>
-        </w:rPr>
-        <w:t xml:space="preserve">Das ganze DB-Modell wurde mittels der MySQL </w:t>
-      </w:r>
-      <w:proofErr w:type="spellStart"/>
-      <w:r>
-        <w:rPr>
-          <w:lang w:val="de-CH"/>
-        </w:rPr>
-        <w:t>Workbench</w:t>
-      </w:r>
-      <w:proofErr w:type="spellEnd"/>
-      <w:r>
-        <w:rPr>
-          <w:lang w:val="de-CH"/>
-        </w:rPr>
-        <w:t xml:space="preserve"> erstellt und benutzt </w:t>
-      </w:r>
-      <w:proofErr w:type="spellStart"/>
-      <w:r>
-        <w:rPr>
-          <w:lang w:val="de-CH"/>
-        </w:rPr>
-        <w:t>InnoDB</w:t>
-      </w:r>
-      <w:proofErr w:type="spellEnd"/>
-      <w:r>
-        <w:rPr>
-          <w:lang w:val="de-CH"/>
-        </w:rPr>
-        <w:t xml:space="preserve"> als relationales Schema, ist zudem komplett UTF-8.</w:t>
-      </w:r>
-    </w:p>
-    <w:p>
-      <w:pPr>
-        <w:pStyle w:val="Heading1"/>
-        <w:spacing w:line="276" w:lineRule="auto"/>
-        <w:jc w:val="both"/>
-        <w:rPr>
-          <w:lang w:val="de-CH"/>
-        </w:rPr>
-      </w:pPr>
-      <w:r>
-        <w:rPr>
-          <w:lang w:val="de-CH"/>
-        </w:rPr>
-        <w:t>Allgemeine Funktionsweise</w:t>
-      </w:r>
-    </w:p>
-    <w:p>
-      <w:pPr>
-        <w:spacing w:line="276" w:lineRule="auto"/>
-        <w:jc w:val="both"/>
-        <w:rPr>
-          <w:lang w:val="de-CH"/>
-        </w:rPr>
-      </w:pPr>
-      <w:r>
-        <w:rPr>
-          <w:lang w:val="de-CH"/>
-        </w:rPr>
-        <w:t>Das ganze Tool hat einen zusammenhängenden Aufbau. Experimente sind grundsätzlich als Treatments anzusehen. Jedes Treatment kann dabei aus einer Anzahl von verschiedenen Modulen bestehen.</w:t>
-      </w:r>
-    </w:p>
-    <w:p>
-      <w:pPr>
-        <w:spacing w:line="276" w:lineRule="auto"/>
-        <w:jc w:val="both"/>
-        <w:rPr>
-          <w:lang w:val="de-CH"/>
-        </w:rPr>
-      </w:pPr>
-      <w:r>
-        <w:rPr>
-          <w:lang w:val="de-CH"/>
-        </w:rPr>
-        <w:t xml:space="preserve">Diese Module entsprechen den jeweiligen Controllerklassen im Code (Modul </w:t>
-      </w:r>
-      <w:proofErr w:type="spellStart"/>
-      <w:r>
-        <w:rPr>
-          <w:lang w:val="de-CH"/>
-        </w:rPr>
-        <w:t>Questionnaire</w:t>
-      </w:r>
-      <w:proofErr w:type="spellEnd"/>
-      <w:r>
-        <w:rPr>
-          <w:lang w:val="de-CH"/>
-        </w:rPr>
-        <w:t xml:space="preserve"> </w:t>
-      </w:r>
-      <w:r>
-        <w:rPr>
-          <w:lang w:val="de-CH"/>
-        </w:rPr>
-        <w:sym w:font="Wingdings" w:char="F0E0"/>
-      </w:r>
-      <w:r>
-        <w:rPr>
-          <w:lang w:val="de-CH"/>
-        </w:rPr>
-        <w:t xml:space="preserve"> </w:t>
-      </w:r>
-      <w:proofErr w:type="spellStart"/>
-      <w:r>
-        <w:rPr>
-          <w:rStyle w:val="CodeChar"/>
-        </w:rPr>
-        <w:t>QuestionnaireController</w:t>
-      </w:r>
-      <w:proofErr w:type="spellEnd"/>
-      <w:r>
-        <w:rPr>
-          <w:lang w:val="de-CH"/>
-        </w:rPr>
-        <w:t>).</w:t>
-      </w:r>
-    </w:p>
-    <w:p>
-      <w:pPr>
-        <w:spacing w:line="276" w:lineRule="auto"/>
-        <w:jc w:val="both"/>
-        <w:rPr>
-          <w:lang w:val="de-CH"/>
-        </w:rPr>
-      </w:pPr>
-      <w:r>
-        <w:rPr>
-          <w:lang w:val="de-CH"/>
-        </w:rPr>
-        <w:t xml:space="preserve">Beim Start eines Treatments werden die dazugehörigen </w:t>
-      </w:r>
-      <w:proofErr w:type="spellStart"/>
-      <w:r>
-        <w:rPr>
-          <w:lang w:val="de-CH"/>
-        </w:rPr>
-        <w:t>Configs</w:t>
-      </w:r>
-      <w:proofErr w:type="spellEnd"/>
-      <w:r>
-        <w:rPr>
-          <w:lang w:val="de-CH"/>
-        </w:rPr>
-        <w:t xml:space="preserve"> aus der Datenbank geladen und die Module konfiguriert. Jedes Modul hat dabei seine eigene Konfiguration, in welcher z.B. die Seiten-ID (</w:t>
-      </w:r>
-      <w:r>
-        <w:rPr>
-          <w:rStyle w:val="CodeChar"/>
-        </w:rPr>
-        <w:t>Static</w:t>
-      </w:r>
-      <w:r>
-        <w:rPr>
-          <w:lang w:val="de-CH"/>
-        </w:rPr>
-        <w:t>-Module für statische Seiten) bzw. die ID der Fragebogen-Seiten eingetragen werden (</w:t>
-      </w:r>
-      <w:r>
-        <w:rPr>
-          <w:rStyle w:val="CodeChar"/>
-        </w:rPr>
-        <w:t>Questionnaire</w:t>
-      </w:r>
-      <w:r>
-        <w:rPr>
-          <w:lang w:val="de-CH"/>
-        </w:rPr>
-        <w:t>). Wiederum andere Module erhalten dadurch nur Konfigurationsparameter (Investmentgame) zu Anfangsvermögen oder der Anzahl Runden.</w:t>
-      </w:r>
-    </w:p>
-    <w:p>
-      <w:pPr>
-        <w:spacing w:line="276" w:lineRule="auto"/>
-        <w:jc w:val="both"/>
-        <w:rPr>
-          <w:lang w:val="de-CH"/>
-        </w:rPr>
-      </w:pPr>
-      <w:r>
-        <w:rPr>
-          <w:lang w:val="de-CH"/>
-        </w:rPr>
-        <w:t>Jedem Treatment können User zugeordnet werden. Diese können sowohl händisch in der DB erfasst werden, es gibt aber auch einen Registrierungsmechanismus mit E-Mail Validierung für den Betrieb im Web (</w:t>
-      </w:r>
-      <w:proofErr w:type="spellStart"/>
-      <w:r>
-        <w:rPr>
-          <w:rStyle w:val="CodeChar"/>
-        </w:rPr>
         <w:t>RegistrationController</w:t>
       </w:r>
-      <w:proofErr w:type="spellEnd"/>
       <w:r>
         <w:rPr>
           <w:lang w:val="de-CH"/>
@@ -1324,79 +896,91 @@
           <w:lang w:val="de-CH"/>
         </w:rPr>
       </w:pPr>
-      <w:proofErr w:type="spellStart"/>
       <w:r>
         <w:rPr>
           <w:lang w:val="de-CH"/>
         </w:rPr>
         <w:t>Questionnaire</w:t>
       </w:r>
-      <w:proofErr w:type="spellEnd"/>
-    </w:p>
-    <w:p>
-      <w:pPr>
-        <w:rPr>
-          <w:lang w:val="de-CH"/>
-        </w:rPr>
-      </w:pPr>
-      <w:r>
-        <w:rPr>
-          <w:lang w:val="de-CH"/>
-        </w:rPr>
-        <w:t xml:space="preserve">Das </w:t>
-      </w:r>
-      <w:proofErr w:type="spellStart"/>
-      <w:r>
-        <w:rPr>
-          <w:lang w:val="de-CH"/>
-        </w:rPr>
-        <w:t>Questionnaire</w:t>
-      </w:r>
-      <w:proofErr w:type="spellEnd"/>
-      <w:r>
-        <w:rPr>
-          <w:lang w:val="de-CH"/>
-        </w:rPr>
-        <w:t>-Modul wird verwendet um Fragebögen zu erstellen. Es gibt diverse verschiedene Arten von erstellbaren Fragen (</w:t>
-      </w:r>
-      <w:proofErr w:type="spellStart"/>
-      <w:r>
-        <w:rPr>
-          <w:lang w:val="de-CH"/>
-        </w:rPr>
-        <w:t>SingleChoice</w:t>
-      </w:r>
-      <w:proofErr w:type="spellEnd"/>
-      <w:r>
-        <w:rPr>
-          <w:lang w:val="de-CH"/>
-        </w:rPr>
-        <w:t xml:space="preserve">, </w:t>
-      </w:r>
-      <w:proofErr w:type="spellStart"/>
-      <w:r>
-        <w:rPr>
-          <w:lang w:val="de-CH"/>
-        </w:rPr>
-        <w:t>MultipleChoice</w:t>
-      </w:r>
-      <w:proofErr w:type="spellEnd"/>
-      <w:r>
-        <w:rPr>
-          <w:lang w:val="de-CH"/>
-        </w:rPr>
-        <w:t xml:space="preserve">, Experimentspezifische Fragen wie „RS“- </w:t>
-      </w:r>
-      <w:proofErr w:type="gramStart"/>
-      <w:r>
-        <w:rPr>
-          <w:lang w:val="de-CH"/>
-        </w:rPr>
-        <w:t>… )</w:t>
-      </w:r>
-      <w:proofErr w:type="gramEnd"/>
-      <w:r>
-        <w:rPr>
+    </w:p>
+    <w:p>
+      <w:pPr>
+        <w:jc w:val="both"/>
+        <w:rPr>
+          <w:lang w:val="de-CH"/>
+        </w:rPr>
+      </w:pPr>
+      <w:r>
+        <w:rPr>
+          <w:lang w:val="de-CH"/>
+        </w:rPr>
+        <w:t>Das Questionnaire-Modul wird verwendet um Fragebögen zu erstellen. Es gibt diverse verschiedene Arten von erstellbaren Fragen (SingleChoice, MultipleChoice, Experimentspezifische Fragen wie „RS“- … ).</w:t>
+      </w:r>
+    </w:p>
+    <w:p>
+      <w:pPr>
+        <w:jc w:val="both"/>
+        <w:rPr>
+          <w:lang w:val="de-CH"/>
+        </w:rPr>
+      </w:pPr>
+      <w:r>
+        <w:rPr>
+          <w:lang w:val="de-CH"/>
+        </w:rPr>
+        <w:t>Unter „</w:t>
+      </w:r>
+      <w:r>
+        <w:rPr>
+          <w:rStyle w:val="CodeChar"/>
+          <w:lang w:val="de-CH"/>
+        </w:rPr>
+        <w:t>library/ibftool/Form/Element</w:t>
+      </w:r>
+      <w:r>
+        <w:rPr>
+          <w:lang w:val="de-CH"/>
+        </w:rPr>
+        <w:t>“ lassen sich alle dazugehörigen Zend_Form_Element-Klassen finden.</w:t>
+      </w:r>
+    </w:p>
+    <w:p>
+      <w:pPr>
+        <w:jc w:val="both"/>
+        <w:rPr>
+          <w:i/>
+          <w:lang w:val="de-CH"/>
+        </w:rPr>
+      </w:pPr>
+      <w:r>
+        <w:rPr>
+          <w:lang w:val="de-CH"/>
+        </w:rPr>
+        <w:t xml:space="preserve">Jeder Fragentyp (Spalte „typ“ in der DB-Tabelle questionnaire_question) wird mittels Magicmethod instanziert. Jede Frage ist somit ein </w:t>
+      </w:r>
+      <w:r>
+        <w:rPr>
+          <w:i/>
+          <w:lang w:val="de-CH"/>
+        </w:rPr>
+        <w:t>Zend_Form_Element</w:t>
+      </w:r>
+      <w:r>
+        <w:rPr>
+          <w:lang w:val="de-CH"/>
+        </w:rPr>
+        <w:t xml:space="preserve"> und implementiert das </w:t>
+      </w:r>
+      <w:r>
+        <w:rPr>
+          <w:i/>
+          <w:lang w:val="de-CH"/>
+        </w:rPr>
+        <w:t>Ibftool_Form_Element_Interface_Questionnaire</w:t>
+      </w:r>
+      <w:r>
+        <w:rPr>
+          <w:i/>
           <w:lang w:val="de-CH"/>
         </w:rPr>
         <w:t>.</w:t>
@@ -1404,79 +988,551 @@
     </w:p>
     <w:p>
       <w:pPr>
-        <w:rPr>
-          <w:lang w:val="de-CH"/>
-        </w:rPr>
-      </w:pPr>
-      <w:r>
-        <w:rPr>
-          <w:lang w:val="de-CH"/>
-        </w:rPr>
-        <w:t>Unter „</w:t>
-      </w:r>
-      <w:proofErr w:type="spellStart"/>
+        <w:pStyle w:val="Heading2"/>
+        <w:jc w:val="both"/>
+        <w:rPr>
+          <w:lang w:val="de-CH"/>
+        </w:rPr>
+      </w:pPr>
+      <w:r>
+        <w:rPr>
+          <w:lang w:val="de-CH"/>
+        </w:rPr>
+        <w:t>Neuer Fragetyp erstellen</w:t>
+      </w:r>
+    </w:p>
+    <w:p>
+      <w:pPr>
+        <w:jc w:val="both"/>
+        <w:rPr>
+          <w:rFonts w:ascii="Courier New" w:hAnsi="Courier New" w:cs="Courier New"/>
+          <w:kern w:val="0"/>
+          <w:sz w:val="20"/>
+          <w:szCs w:val="20"/>
+          <w:lang w:val="de-CH"/>
+        </w:rPr>
+      </w:pPr>
+      <w:r>
+        <w:rPr>
+          <w:lang w:val="de-CH"/>
+        </w:rPr>
+        <w:t xml:space="preserve">Durch das anlegen einer neuen Klasse im Namensschema „ibftool_Form_Element_&lt;NAME&gt;“ lassen sich neue Typen von Fragen anlegen. Die Fragen müssen die public Methode </w:t>
+      </w:r>
       <w:r>
         <w:rPr>
           <w:rStyle w:val="CodeChar"/>
-          <w:lang w:val="de-CH"/>
-        </w:rPr>
-        <w:t>library</w:t>
-      </w:r>
-      <w:proofErr w:type="spellEnd"/>
+          <w:noProof/>
+        </w:rPr>
+        <w:t>setQuestion($question)</w:t>
+      </w:r>
+      <w:r>
+        <w:rPr>
+          <w:lang w:val="de-CH"/>
+        </w:rPr>
+        <w:t xml:space="preserve"> implementieren, vorgegeben vom dazugehörigen Interface (</w:t>
+      </w:r>
       <w:r>
         <w:rPr>
           <w:rStyle w:val="CodeChar"/>
-          <w:lang w:val="de-CH"/>
-        </w:rPr>
-        <w:t>/</w:t>
-      </w:r>
-      <w:proofErr w:type="spellStart"/>
-      <w:r>
-        <w:rPr>
-          <w:rStyle w:val="CodeChar"/>
-          <w:lang w:val="de-CH"/>
-        </w:rPr>
-        <w:t>ibftool</w:t>
-      </w:r>
-      <w:proofErr w:type="spellEnd"/>
-      <w:r>
-        <w:rPr>
-          <w:rStyle w:val="CodeChar"/>
-          <w:lang w:val="de-CH"/>
-        </w:rPr>
-        <w:t>/Form/Element</w:t>
-      </w:r>
-      <w:r>
-        <w:rPr>
-          <w:lang w:val="de-CH"/>
-        </w:rPr>
-        <w:t xml:space="preserve">“ lassen sich alle dazugehörigen </w:t>
-      </w:r>
-      <w:proofErr w:type="spellStart"/>
-      <w:r>
-        <w:rPr>
-          <w:lang w:val="de-CH"/>
-        </w:rPr>
-        <w:t>Zend_Form_Element</w:t>
-      </w:r>
-      <w:proofErr w:type="spellEnd"/>
-      <w:r>
-        <w:rPr>
-          <w:lang w:val="de-CH"/>
-        </w:rPr>
-        <w:t>-Klassen finden.</w:t>
-      </w:r>
-    </w:p>
-    <w:p>
-      <w:pPr>
-        <w:spacing w:line="276" w:lineRule="auto"/>
-        <w:jc w:val="both"/>
-        <w:rPr>
-          <w:lang w:val="de-CH"/>
-        </w:rPr>
-      </w:pPr>
-      <w:bookmarkStart w:id="0" w:name="_GoBack"/>
-      <w:bookmarkEnd w:id="0"/>
+        </w:rPr>
+        <w:t>Ibftool_Form_Element_Interface_Questionnaire</w:t>
+      </w:r>
+      <w:r>
+        <w:rPr>
+          <w:i/>
+          <w:lang w:val="de-CH"/>
+        </w:rPr>
+        <w:t xml:space="preserve">). </w:t>
+      </w:r>
+      <w:r>
+        <w:rPr>
+          <w:lang w:val="de-CH"/>
+        </w:rPr>
+        <w:t>Jede Frage wird dazu zuerst von ihren Decoratoren gestrippt, danach mit den notwendigen Decoratoren (</w:t>
+      </w:r>
+      <w:hyperlink r:id="rId5" w:history="1">
+        <w:r>
+          <w:rPr>
+            <w:rStyle w:val="Hyperlink"/>
+            <w:lang w:val="de-CH"/>
+          </w:rPr>
+          <w:t>Pattern</w:t>
+        </w:r>
+      </w:hyperlink>
+      <w:r>
+        <w:rPr>
+          <w:lang w:val="de-CH"/>
+        </w:rPr>
+        <w:t xml:space="preserve">) ausgestattet und mittels den Informationen aus dem $question-Objekt gefüllt. Die Instanzierung etc. erfolgt automatisch in der Model-Klasse </w:t>
+      </w:r>
+      <w:r>
+        <w:rPr>
+          <w:lang w:val="de-CH"/>
+        </w:rPr>
+        <w:t>„</w:t>
+      </w:r>
+      <w:r>
+        <w:rPr>
+          <w:rFonts w:ascii="Courier New" w:hAnsi="Courier New" w:cs="Courier New"/>
+          <w:kern w:val="0"/>
+          <w:sz w:val="20"/>
+          <w:szCs w:val="20"/>
+          <w:lang w:val="de-CH"/>
+        </w:rPr>
+        <w:t>Questionnaire_Question</w:t>
+      </w:r>
+      <w:r>
+        <w:rPr>
+          <w:rFonts w:ascii="Courier New" w:hAnsi="Courier New" w:cs="Courier New"/>
+          <w:kern w:val="0"/>
+          <w:sz w:val="20"/>
+          <w:szCs w:val="20"/>
+          <w:lang w:val="de-CH"/>
+        </w:rPr>
+        <w:t>“</w:t>
+      </w:r>
+    </w:p>
+    <w:p>
+      <w:pPr>
+        <w:pStyle w:val="Heading2"/>
+        <w:rPr>
+          <w:lang w:val="de-CH"/>
+        </w:rPr>
+      </w:pPr>
+      <w:r>
+        <w:rPr>
+          <w:lang w:val="de-CH"/>
+        </w:rPr>
+        <w:t>Antworten zu Fragen erfassen</w:t>
+      </w:r>
+    </w:p>
+    <w:p>
+      <w:pPr>
+        <w:rPr>
+          <w:lang w:val="de-CH"/>
+        </w:rPr>
+      </w:pPr>
+      <w:r>
+        <w:rPr>
+          <w:lang w:val="de-CH"/>
+        </w:rPr>
+        <w:t>Dies ist leider noch nicht per Backendmodul möglich. Jede Antwort wird mittels Fremdschlüssel einer konkreten Frage zugewiesen, d.h. wäre eine Implementation dieser Funktionalität ins GUI ohne Probleme möglich.</w:t>
+      </w:r>
+    </w:p>
+    <w:p>
+      <w:pPr>
+        <w:pStyle w:val="Heading1"/>
+        <w:rPr>
+          <w:lang w:val="de-CH"/>
+        </w:rPr>
+      </w:pPr>
+      <w:r>
+        <w:rPr>
+          <w:lang w:val="de-CH"/>
+        </w:rPr>
+        <w:t>RS</w:t>
+      </w:r>
+    </w:p>
+    <w:p>
+      <w:pPr>
+        <w:rPr>
+          <w:lang w:val="de-CH"/>
+        </w:rPr>
+      </w:pPr>
+      <w:r>
+        <w:rPr>
+          <w:lang w:val="de-CH"/>
+        </w:rPr>
+        <w:t xml:space="preserve">Module welche im Zusammenhang mit den Experimenten von Remo Stössel, Mitte 2012 verwendet wurden. Dabei wurde </w:t>
+      </w:r>
+      <w:hyperlink r:id="rId6" w:history="1">
+        <w:r>
+          <w:rPr>
+            <w:rStyle w:val="Hyperlink"/>
+            <w:lang w:val="de-CH"/>
+          </w:rPr>
+          <w:t>Highcharts</w:t>
+        </w:r>
+      </w:hyperlink>
+      <w:r>
+        <w:rPr>
+          <w:lang w:val="de-CH"/>
+        </w:rPr>
+        <w:t xml:space="preserve"> verwendet um dynamisch Javascript basierte Charts zu zeichen.</w:t>
+      </w:r>
+    </w:p>
+    <w:p>
+      <w:pPr>
+        <w:pStyle w:val="Heading3"/>
+      </w:pPr>
+      <w:r>
+        <w:t>RS-Plot</w:t>
+      </w:r>
+    </w:p>
+    <w:p>
+      <w:pPr>
+        <w:rPr>
+          <w:lang w:val="de-CH"/>
+        </w:rPr>
+      </w:pPr>
+      <w:r>
+        <w:rPr>
+          <w:lang w:val="de-CH"/>
+        </w:rPr>
+        <w:t xml:space="preserve">Konfiguration referenziert die Ausgangswerde &amp; die entsprechenden Zielspalten in der Tabelle (d.h. </w:t>
+      </w:r>
+      <w:r>
+        <w:rPr>
+          <w:lang w:val="de-CH"/>
+        </w:rPr>
+        <w:t>werden Questionnaire-Questions benutzt im die Werte weiter zu ziehen).</w:t>
+      </w:r>
+    </w:p>
+    <w:p>
+      <w:pPr>
+        <w:pStyle w:val="Code"/>
+      </w:pPr>
+      <w:r>
+        <w:t>&lt;config&gt;</w:t>
+      </w:r>
+      <w:r>
+        <w:cr/>
+        <w:t xml:space="preserve"> &lt;ids&gt;</w:t>
+      </w:r>
+      <w:r>
+        <w:cr/>
+        <w:t xml:space="preserve"> &lt;id&gt;75/147&lt;/id&gt;</w:t>
+      </w:r>
+      <w:r>
+        <w:cr/>
+        <w:t xml:space="preserve"> &lt;id&gt;120/148&lt;/id&gt;</w:t>
+      </w:r>
+      <w:r>
+        <w:cr/>
+        <w:t xml:space="preserve"> &lt;id&gt;134/149&lt;/id&gt;</w:t>
+      </w:r>
+      <w:r>
+        <w:cr/>
+        <w:t xml:space="preserve"> &lt;id&gt;166/168&lt;/id&gt;</w:t>
+      </w:r>
+      <w:r>
+        <w:cr/>
+        <w:t xml:space="preserve"> &lt;/ids&gt;</w:t>
+      </w:r>
+      <w:r>
+        <w:cr/>
+        <w:t>&lt;/config&gt;</w:t>
+      </w:r>
+    </w:p>
+    <w:p>
+      <w:pPr>
+        <w:pStyle w:val="Code"/>
+      </w:pPr>
+    </w:p>
+    <w:p>
+      <w:pPr>
+        <w:pStyle w:val="Heading1"/>
+        <w:rPr>
+          <w:lang w:val="de-CH"/>
+        </w:rPr>
+      </w:pPr>
+      <w:r>
+        <w:rPr>
+          <w:lang w:val="de-CH"/>
+        </w:rPr>
+        <w:t>InvestmentGame</w:t>
+      </w:r>
+    </w:p>
+    <w:p>
+      <w:pPr>
+        <w:rPr>
+          <w:lang w:val="de-CH"/>
+        </w:rPr>
+      </w:pPr>
+      <w:r>
+        <w:rPr>
+          <w:lang w:val="de-CH"/>
+        </w:rPr>
+        <w:t>Das Investmentgame ist ein rundenbasiertes Spiel welches es Spielern ermöglicht, Geld in jeder Runde zu investieren.</w:t>
+      </w:r>
+    </w:p>
+    <w:p>
+      <w:r>
+        <w:t>Konfigurationssturktur:</w:t>
+      </w:r>
+    </w:p>
+    <w:p>
+      <w:pPr>
+        <w:pStyle w:val="Code"/>
+      </w:pPr>
+      <w:r>
+        <w:t>&lt;config&gt;</w:t>
+      </w:r>
+    </w:p>
+    <w:p>
+      <w:pPr>
+        <w:pStyle w:val="Code"/>
+      </w:pPr>
+      <w:r>
+        <w:t>&lt;rounds&gt;20&lt;/rounds&gt;</w:t>
+      </w:r>
+    </w:p>
+    <w:p>
+      <w:pPr>
+        <w:pStyle w:val="Code"/>
+      </w:pPr>
+      <w:r>
+        <w:t>&lt;money&gt;1&lt;/money&gt;</w:t>
+      </w:r>
+    </w:p>
+    <w:p>
+      <w:pPr>
+        <w:pStyle w:val="Code"/>
+      </w:pPr>
+      <w:r>
+        <w:t>&lt;groups&gt;</w:t>
+      </w:r>
+    </w:p>
+    <w:p>
+      <w:pPr>
+        <w:pStyle w:val="Code"/>
+      </w:pPr>
+      <w:r>
+        <w:t>&lt;group1&gt;</w:t>
+      </w:r>
+    </w:p>
+    <w:p>
+      <w:pPr>
+        <w:pStyle w:val="Code"/>
+      </w:pPr>
+      <w:r>
+        <w:t>&lt;rate&gt;0.2&lt;/rate&gt;</w:t>
+      </w:r>
+    </w:p>
+    <w:p>
+      <w:pPr>
+        <w:pStyle w:val="Code"/>
+      </w:pPr>
+      <w:r>
+        <w:t>&lt;rate&gt;0.2&lt;/rate&gt;</w:t>
+      </w:r>
+    </w:p>
+    <w:p>
+      <w:pPr>
+        <w:pStyle w:val="Code"/>
+      </w:pPr>
+      <w:r>
+        <w:t>&lt;rate&gt;0.5&lt;/rate&gt;</w:t>
+      </w:r>
+    </w:p>
+    <w:p>
+      <w:pPr>
+        <w:pStyle w:val="Code"/>
+      </w:pPr>
+      <w:r>
+        <w:t>&lt;rate&gt;0.2&lt;/rate&gt;</w:t>
+      </w:r>
+    </w:p>
+    <w:p>
+      <w:pPr>
+        <w:pStyle w:val="Code"/>
+      </w:pPr>
+      <w:r>
+        <w:t>&lt;/group1&gt;</w:t>
+      </w:r>
+    </w:p>
+    <w:p>
+      <w:pPr>
+        <w:pStyle w:val="Code"/>
+      </w:pPr>
+      <w:r>
+        <w:t>&lt;/groups&gt;</w:t>
+      </w:r>
+    </w:p>
+    <w:p>
+      <w:pPr>
+        <w:pStyle w:val="Code"/>
+      </w:pPr>
+      <w:r>
+        <w:t>&lt;/config&gt;</w:t>
+      </w:r>
+    </w:p>
+    <w:p>
+      <w:pPr>
+        <w:pStyle w:val="Code"/>
+      </w:pPr>
+    </w:p>
+    <w:p>
+      <w:pPr>
+        <w:pStyle w:val="Heading2"/>
+        <w:rPr>
+          <w:lang w:val="de-CH"/>
+        </w:rPr>
+      </w:pPr>
+      <w:r>
+        <w:rPr>
+          <w:lang w:val="de-CH"/>
+        </w:rPr>
+        <w:t>MLA-Experiment</w:t>
+      </w:r>
+    </w:p>
+    <w:p>
+      <w:pPr>
+        <w:rPr>
+          <w:lang w:val="de-CH"/>
+        </w:rPr>
+      </w:pPr>
+      <w:r>
+        <w:rPr>
+          <w:lang w:val="de-CH"/>
+        </w:rPr>
+        <w:t>Sehr ähnlich zum Investmentgame, jedoch mit 2 Gruppen welche den Erfolg jeweils nach einer unterschiedlichen Anzahl gespielter Runden angezeigt bekommen.</w:t>
+      </w:r>
+    </w:p>
+    <w:p>
+      <w:pPr>
+        <w:pStyle w:val="Code"/>
+      </w:pPr>
+      <w:r>
+        <w:t>&lt;config&gt;</w:t>
+      </w:r>
+      <w:r>
+        <w:cr/>
+        <w:t xml:space="preserve"> &lt;money&gt;0.4&lt;/money&gt;</w:t>
+      </w:r>
+      <w:r>
+        <w:cr/>
+        <w:t xml:space="preserve"> &lt;rounds&gt;36&lt;/rounds&gt;</w:t>
+      </w:r>
+      <w:r>
+        <w:cr/>
+        <w:t xml:space="preserve"> &lt;part&gt;2&lt;/part&gt;</w:t>
+      </w:r>
+      <w:r>
+        <w:cr/>
+        <w:t xml:space="preserve"> &lt;cycle_length&gt;3&lt;/cycle_length&gt;</w:t>
+      </w:r>
+      <w:r>
+        <w:cr/>
+        <w:t xml:space="preserve"> &lt;high_prob_rate&gt;250&lt;/high_prob_rate&gt;</w:t>
+      </w:r>
+      <w:r>
+        <w:cr/>
+        <w:t xml:space="preserve"> &lt;low_prob_rate</w:t>
+      </w:r>
+      <w:r>
+        <w:t>&gt;-100&lt;/low_prob_rate&gt;</w:t>
+      </w:r>
+      <w:r>
+        <w:cr/>
+      </w:r>
+      <w:r>
+        <w:t>&lt;/config&gt;</w:t>
+      </w:r>
+    </w:p>
+    <w:p>
+      <w:pPr>
+        <w:pStyle w:val="Code"/>
+      </w:pPr>
+    </w:p>
+    <w:p>
+      <w:pPr>
+        <w:rPr>
+          <w:lang w:val="de-CH"/>
+        </w:rPr>
+      </w:pPr>
+      <w:r>
+        <w:rPr>
+          <w:lang w:val="de-CH"/>
+        </w:rPr>
+        <w:t>Money = Startge</w:t>
+      </w:r>
+      <w:r>
+        <w:rPr>
+          <w:lang w:val="de-CH"/>
+        </w:rPr>
+        <w:t>ld</w:t>
+      </w:r>
+      <w:r>
+        <w:rPr>
+          <w:lang w:val="de-CH"/>
+        </w:rPr>
+        <w:br/>
+        <w:t>Rounds = zu spielende Runden</w:t>
+      </w:r>
+      <w:r>
+        <w:rPr>
+          <w:lang w:val="de-CH"/>
+        </w:rPr>
+        <w:br/>
+        <w:t>Part = Es gab mehrere „Parts“, dient zur Identifikation welcher Part es ist</w:t>
+      </w:r>
+      <w:r>
+        <w:rPr>
+          <w:lang w:val="de-CH"/>
+        </w:rPr>
+        <w:br/>
+        <w:t>cycle_length = Anzahl Runden bis Erfolgsanzeige</w:t>
+      </w:r>
+      <w:r>
+        <w:rPr>
+          <w:lang w:val="de-CH"/>
+        </w:rPr>
+        <w:br/>
+        <w:t>high_prob_rate = 250% Rendite mit hoher Wahrscheinlichkeit</w:t>
+      </w:r>
+      <w:r>
+        <w:rPr>
+          <w:lang w:val="de-CH"/>
+        </w:rPr>
+        <w:br/>
+        <w:t>low_prob_rate = -100% Rendite mit kleiner Wahrscheinlichkeit</w:t>
+      </w:r>
+      <w:r>
+        <w:rPr>
+          <w:lang w:val="de-CH"/>
+        </w:rPr>
+        <w:br/>
+      </w:r>
+    </w:p>
+    <w:p>
+      <w:pPr>
+        <w:rPr>
+          <w:lang w:val="de-CH"/>
+        </w:rPr>
+      </w:pPr>
+    </w:p>
+    <w:p>
+      <w:pPr>
+        <w:pStyle w:val="Code"/>
+        <w:rPr>
+          <w:lang w:val="de-CH"/>
+        </w:rPr>
+      </w:pPr>
+    </w:p>
+    <w:p>
+      <w:pPr>
+        <w:pStyle w:val="Code"/>
+        <w:rPr>
+          <w:lang w:val="de-CH"/>
+        </w:rPr>
+      </w:pPr>
+    </w:p>
+    <w:p>
+      <w:pPr>
+        <w:rPr>
+          <w:lang w:val="de-CH"/>
+        </w:rPr>
+      </w:pPr>
+    </w:p>
+    <w:p>
+      <w:pPr>
+        <w:spacing w:line="276" w:lineRule="auto"/>
+        <w:jc w:val="both"/>
+        <w:rPr>
+          <w:lang w:val="de-CH"/>
+        </w:rPr>
+      </w:pPr>
     </w:p>
     <w:sectPr>
       <w:pgSz w:w="12240" w:h="15840"/>
@@ -2562,6 +2618,17 @@
       <w:szCs w:val="20"/>
     </w:rPr>
   </w:style>
+  <w:style w:type="character" w:styleId="Hyperlink">
+    <w:name w:val="Hyperlink"/>
+    <w:basedOn w:val="DefaultParagraphFont"/>
+    <w:uiPriority w:val="99"/>
+    <w:unhideWhenUsed/>
+    <w:rsid w:val="00E13DA2"/>
+    <w:rPr>
+      <w:color w:val="0000FF" w:themeColor="hyperlink"/>
+      <w:u w:val="single"/>
+    </w:rPr>
+  </w:style>
 </w:styles>
 </file>
 

</xml_diff>